<commit_message>
Note tilføjet til 'Se varer'
</commit_message>
<xml_diff>
--- a/Design og implementering/Design/GUI/DesignTanker-GUI.docx
+++ b/Design og implementering/Design/GUI/DesignTanker-GUI.docx
@@ -41,8 +41,6 @@
       <w:r>
         <w:t>Usercontrols skal i første omgang være 1280x720.</w:t>
       </w:r>
-      <w:bookmarkStart w:id="0" w:name="_GoBack"/>
-      <w:bookmarkEnd w:id="0"/>
     </w:p>
     <w:p>
       <w:pPr>
@@ -242,6 +240,21 @@
       <w:r>
         <w:t>Flere ens varer (eksempelvis tre 1L mælk) med forskellig holdbarhedsdato kan stackes under det specifikke vare felt.</w:t>
       </w:r>
+    </w:p>
+    <w:p>
+      <w:pPr>
+        <w:pStyle w:val="Heading3"/>
+      </w:pPr>
+      <w:r>
+        <w:t>Listen:</w:t>
+      </w:r>
+    </w:p>
+    <w:p>
+      <w:r>
+        <w:t>Overvej at lave listen som en datagrid, fordi man nemt kan sortere efter whatever.</w:t>
+      </w:r>
+      <w:bookmarkStart w:id="0" w:name="_GoBack"/>
+      <w:bookmarkEnd w:id="0"/>
     </w:p>
     <w:sectPr>
       <w:pgSz w:w="11906" w:h="16838"/>
@@ -462,6 +475,28 @@
       <w:szCs w:val="26"/>
     </w:rPr>
   </w:style>
+  <w:style w:type="paragraph" w:styleId="Heading3">
+    <w:name w:val="heading 3"/>
+    <w:basedOn w:val="Normal"/>
+    <w:next w:val="Normal"/>
+    <w:link w:val="Heading3Char"/>
+    <w:uiPriority w:val="9"/>
+    <w:unhideWhenUsed/>
+    <w:qFormat/>
+    <w:rsid w:val="00B0183D"/>
+    <w:pPr>
+      <w:keepNext/>
+      <w:keepLines/>
+      <w:spacing w:before="200" w:after="0"/>
+      <w:outlineLvl w:val="2"/>
+    </w:pPr>
+    <w:rPr>
+      <w:rFonts w:asciiTheme="majorHAnsi" w:eastAsiaTheme="majorEastAsia" w:hAnsiTheme="majorHAnsi" w:cstheme="majorBidi"/>
+      <w:b/>
+      <w:bCs/>
+      <w:color w:val="5B9BD5" w:themeColor="accent1"/>
+    </w:rPr>
+  </w:style>
   <w:style w:type="character" w:default="1" w:styleId="DefaultParagraphFont">
     <w:name w:val="Default Paragraph Font"/>
     <w:uiPriority w:val="1"/>
@@ -549,6 +584,19 @@
       <w:color w:val="2E74B5" w:themeColor="accent1" w:themeShade="BF"/>
       <w:sz w:val="28"/>
       <w:szCs w:val="28"/>
+    </w:rPr>
+  </w:style>
+  <w:style w:type="character" w:customStyle="1" w:styleId="Heading3Char">
+    <w:name w:val="Heading 3 Char"/>
+    <w:basedOn w:val="DefaultParagraphFont"/>
+    <w:link w:val="Heading3"/>
+    <w:uiPriority w:val="9"/>
+    <w:rsid w:val="00B0183D"/>
+    <w:rPr>
+      <w:rFonts w:asciiTheme="majorHAnsi" w:eastAsiaTheme="majorEastAsia" w:hAnsiTheme="majorHAnsi" w:cstheme="majorBidi"/>
+      <w:b/>
+      <w:bCs/>
+      <w:color w:val="5B9BD5" w:themeColor="accent1"/>
     </w:rPr>
   </w:style>
 </w:styles>
@@ -763,6 +811,28 @@
       <w:szCs w:val="26"/>
     </w:rPr>
   </w:style>
+  <w:style w:type="paragraph" w:styleId="Heading3">
+    <w:name w:val="heading 3"/>
+    <w:basedOn w:val="Normal"/>
+    <w:next w:val="Normal"/>
+    <w:link w:val="Heading3Char"/>
+    <w:uiPriority w:val="9"/>
+    <w:unhideWhenUsed/>
+    <w:qFormat/>
+    <w:rsid w:val="00B0183D"/>
+    <w:pPr>
+      <w:keepNext/>
+      <w:keepLines/>
+      <w:spacing w:before="200" w:after="0"/>
+      <w:outlineLvl w:val="2"/>
+    </w:pPr>
+    <w:rPr>
+      <w:rFonts w:asciiTheme="majorHAnsi" w:eastAsiaTheme="majorEastAsia" w:hAnsiTheme="majorHAnsi" w:cstheme="majorBidi"/>
+      <w:b/>
+      <w:bCs/>
+      <w:color w:val="5B9BD5" w:themeColor="accent1"/>
+    </w:rPr>
+  </w:style>
   <w:style w:type="character" w:default="1" w:styleId="DefaultParagraphFont">
     <w:name w:val="Default Paragraph Font"/>
     <w:uiPriority w:val="1"/>
@@ -850,6 +920,19 @@
       <w:color w:val="2E74B5" w:themeColor="accent1" w:themeShade="BF"/>
       <w:sz w:val="28"/>
       <w:szCs w:val="28"/>
+    </w:rPr>
+  </w:style>
+  <w:style w:type="character" w:customStyle="1" w:styleId="Heading3Char">
+    <w:name w:val="Heading 3 Char"/>
+    <w:basedOn w:val="DefaultParagraphFont"/>
+    <w:link w:val="Heading3"/>
+    <w:uiPriority w:val="9"/>
+    <w:rsid w:val="00B0183D"/>
+    <w:rPr>
+      <w:rFonts w:asciiTheme="majorHAnsi" w:eastAsiaTheme="majorEastAsia" w:hAnsiTheme="majorHAnsi" w:cstheme="majorBidi"/>
+      <w:b/>
+      <w:bCs/>
+      <w:color w:val="5B9BD5" w:themeColor="accent1"/>
     </w:rPr>
   </w:style>
 </w:styles>
@@ -1110,7 +1193,7 @@
   <a:extraClrSchemeLst/>
   <a:extLst>
     <a:ext uri="{05A4C25C-085E-4340-85A3-A5531E510DB2}">
-      <thm15:themeFamily xmlns:thm15="http://schemas.microsoft.com/office/thememl/2012/main" xmlns="" name="Office Theme" id="{62F939B6-93AF-4DB8-9C6B-D6C7DFDC589F}" vid="{4A3C46E8-61CC-4603-A589-7422A47A8E4A}"/>
+      <thm15:themeFamily xmlns="" xmlns:thm15="http://schemas.microsoft.com/office/thememl/2012/main" name="Office Theme" id="{62F939B6-93AF-4DB8-9C6B-D6C7DFDC589F}" vid="{4A3C46E8-61CC-4603-A589-7422A47A8E4A}"/>
     </a:ext>
   </a:extLst>
 </a:theme>

</xml_diff>